<commit_message>
Create Iteration 3, Update Version Control
</commit_message>
<xml_diff>
--- a/Documentation/Project Status Assessment/Inception Phase/Inception Phase Project Status Assessment 1.2.docx
+++ b/Documentation/Project Status Assessment/Inception Phase/Inception Phase Project Status Assessment 1.2.docx
@@ -3131,6 +3131,8 @@
         </w:rPr>
         <w:t xml:space="preserve"> </w:t>
       </w:r>
+      <w:bookmarkStart w:id="1" w:name="_GoBack"/>
+      <w:bookmarkEnd w:id="1"/>
     </w:p>
     <w:p>
       <w:pPr>
@@ -3181,7 +3183,7 @@
       <w:tblGrid>
         <w:gridCol w:w="4398"/>
         <w:gridCol w:w="4397"/>
-        <w:gridCol w:w="4355"/>
+        <w:gridCol w:w="2252"/>
       </w:tblGrid>
       <w:tr>
         <w:tc>
@@ -3212,7 +3214,7 @@
         </w:tc>
         <w:tc>
           <w:tcPr>
-            <w:tcW w:w="4355" w:type="dxa"/>
+            <w:tcW w:w="2252" w:type="dxa"/>
           </w:tcPr>
           <w:p>
             <w:pPr>
@@ -3323,7 +3325,7 @@
         </w:tc>
         <w:tc>
           <w:tcPr>
-            <w:tcW w:w="4355" w:type="dxa"/>
+            <w:tcW w:w="2252" w:type="dxa"/>
           </w:tcPr>
           <w:p>
             <w:r>
@@ -3406,7 +3408,7 @@
         </w:tc>
         <w:tc>
           <w:tcPr>
-            <w:tcW w:w="4355" w:type="dxa"/>
+            <w:tcW w:w="2252" w:type="dxa"/>
           </w:tcPr>
           <w:p>
             <w:r>
@@ -3427,17 +3429,7 @@
                 <w:sz w:val="22"/>
                 <w:szCs w:val="22"/>
               </w:rPr>
-              <w:t>Be able to indicate how the project can achieve the functional and non-fun</w:t>
-            </w:r>
-            <w:bookmarkStart w:id="1" w:name="_GoBack"/>
-            <w:bookmarkEnd w:id="1"/>
-            <w:r>
-              <w:rPr>
-                <w:rFonts w:ascii="Calibri" w:hAnsi="Calibri" w:cs="Calibri"/>
-                <w:sz w:val="22"/>
-                <w:szCs w:val="22"/>
-              </w:rPr>
-              <w:t>ctional requirements set out in the Vision and supporting documents.</w:t>
+              <w:t>Be able to indicate how the project can achieve the functional and non-functional requirements set out in the Vision and supporting documents.</w:t>
             </w:r>
           </w:p>
         </w:tc>
@@ -3474,7 +3466,7 @@
         </w:tc>
         <w:tc>
           <w:tcPr>
-            <w:tcW w:w="4355" w:type="dxa"/>
+            <w:tcW w:w="2252" w:type="dxa"/>
           </w:tcPr>
           <w:p>
             <w:r>
@@ -3532,7 +3524,7 @@
         </w:tc>
         <w:tc>
           <w:tcPr>
-            <w:tcW w:w="4355" w:type="dxa"/>
+            <w:tcW w:w="2252" w:type="dxa"/>
           </w:tcPr>
           <w:p>
             <w:r>
@@ -3590,7 +3582,7 @@
         </w:tc>
         <w:tc>
           <w:tcPr>
-            <w:tcW w:w="4355" w:type="dxa"/>
+            <w:tcW w:w="2252" w:type="dxa"/>
           </w:tcPr>
           <w:p>
             <w:r>
@@ -3672,7 +3664,7 @@
         </w:tc>
         <w:tc>
           <w:tcPr>
-            <w:tcW w:w="4355" w:type="dxa"/>
+            <w:tcW w:w="2252" w:type="dxa"/>
           </w:tcPr>
           <w:p>
             <w:r>
@@ -3717,22 +3709,13 @@
                 <w:sz w:val="22"/>
                 <w:szCs w:val="22"/>
               </w:rPr>
-              <w:t xml:space="preserve">Technical </w:t>
-            </w:r>
-            <w:r>
-              <w:rPr>
-                <w:rFonts w:ascii="Calibri" w:eastAsiaTheme="majorEastAsia" w:hAnsi="Calibri" w:cs="Calibri"/>
-                <w:color w:val="000000"/>
-                <w:sz w:val="22"/>
-                <w:szCs w:val="22"/>
-              </w:rPr>
-              <w:t>Competency Demonstrator Document</w:t>
+              <w:t>Technical Competency Demonstrator Document</w:t>
             </w:r>
           </w:p>
         </w:tc>
         <w:tc>
           <w:tcPr>
-            <w:tcW w:w="4355" w:type="dxa"/>
+            <w:tcW w:w="2252" w:type="dxa"/>
           </w:tcPr>
           <w:p>
             <w:r>
@@ -3783,16 +3766,7 @@
                 <w:sz w:val="22"/>
                 <w:szCs w:val="22"/>
               </w:rPr>
-              <w:t xml:space="preserve">Inception Phase </w:t>
-            </w:r>
-            <w:r>
-              <w:rPr>
-                <w:rFonts w:ascii="Calibri" w:eastAsiaTheme="majorEastAsia" w:hAnsi="Calibri" w:cs="Calibri"/>
-                <w:color w:val="000000"/>
-                <w:sz w:val="22"/>
-                <w:szCs w:val="22"/>
-              </w:rPr>
-              <w:t>Project Status Assessment</w:t>
+              <w:t>Inception Phase Project Status Assessment</w:t>
             </w:r>
           </w:p>
           <w:p>
@@ -3824,7 +3798,7 @@
         </w:tc>
         <w:tc>
           <w:tcPr>
-            <w:tcW w:w="4355" w:type="dxa"/>
+            <w:tcW w:w="2252" w:type="dxa"/>
           </w:tcPr>
           <w:p>
             <w:r>
@@ -8219,7 +8193,7 @@
 </file>
 
 <file path=customXml/itemProps1.xml><?xml version="1.0" encoding="utf-8"?>
-<ds:datastoreItem xmlns:ds="http://schemas.openxmlformats.org/officeDocument/2006/customXml" ds:itemID="{85B45868-423A-304E-81B4-9D5B3E0348F9}">
+<ds:datastoreItem xmlns:ds="http://schemas.openxmlformats.org/officeDocument/2006/customXml" ds:itemID="{8DD63A9C-66F6-E449-B8B8-69D2BF1730B2}">
   <ds:schemaRefs>
     <ds:schemaRef ds:uri="http://schemas.openxmlformats.org/officeDocument/2006/bibliography"/>
   </ds:schemaRefs>

</xml_diff>